<commit_message>
SKRUM meetings pulled, organized, and being put on github. Was previously one large file from initial document.
</commit_message>
<xml_diff>
--- a/SKRUM meetings/Skrum_01_03042019.docx
+++ b/SKRUM meetings/Skrum_01_03042019.docx
@@ -3,7 +3,31 @@
 <w:document xmlns:wpc="http://schemas.microsoft.com/office/word/2010/wordprocessingCanvas" xmlns:cx="http://schemas.microsoft.com/office/drawing/2014/chartex" xmlns:cx1="http://schemas.microsoft.com/office/drawing/2015/9/8/chartex" xmlns:cx2="http://schemas.microsoft.com/office/drawing/2015/10/21/chartex" xmlns:cx3="http://schemas.microsoft.com/office/drawing/2016/5/9/chartex" xmlns:cx4="http://schemas.microsoft.com/office/drawing/2016/5/10/chartex" xmlns:cx5="http://schemas.microsoft.com/office/drawing/2016/5/11/chartex" xmlns:cx6="http://schemas.microsoft.com/office/drawing/2016/5/12/chartex" xmlns:cx7="http://schemas.microsoft.com/office/drawing/2016/5/13/chartex" xmlns:cx8="http://schemas.microsoft.com/office/drawing/2016/5/14/chartex" xmlns:mc="http://schemas.openxmlformats.org/markup-compatibility/2006" xmlns:aink="http://schemas.microsoft.com/office/drawing/2016/ink" xmlns:am3d="http://schemas.microsoft.com/office/drawing/2017/model3d" xmlns:o="urn:schemas-microsoft-com:office:office" xmlns:r="http://schemas.openxmlformats.org/officeDocument/2006/relationships" xmlns:m="http://schemas.openxmlformats.org/officeDocument/2006/math" xmlns:v="urn:schemas-microsoft-com:vml" xmlns:wp14="http://schemas.microsoft.com/office/word/2010/wordprocessingDrawing" xmlns:wp="http://schemas.openxmlformats.org/drawingml/2006/wordprocessingDrawing" xmlns:w10="urn:schemas-microsoft-com:office:word" xmlns:w="http://schemas.openxmlformats.org/wordprocessingml/2006/main" xmlns:w14="http://schemas.microsoft.com/office/word/2010/wordml" xmlns:w15="http://schemas.microsoft.com/office/word/2012/wordml" xmlns:w16cid="http://schemas.microsoft.com/office/word/2016/wordml/cid" xmlns:w16se="http://schemas.microsoft.com/office/word/2015/wordml/symex" xmlns:wpg="http://schemas.microsoft.com/office/word/2010/wordprocessingGroup" xmlns:wpi="http://schemas.microsoft.com/office/word/2010/wordprocessingInk" xmlns:wne="http://schemas.microsoft.com/office/word/2006/wordml" xmlns:wps="http://schemas.microsoft.com/office/word/2010/wordprocessingShape" mc:Ignorable="w14 w15 w16se w16cid wp14">
   <w:body>
     <w:p>
-      <w:r>
+      <w:pPr>
+        <w:jc w:val="center"/>
+      </w:pPr>
+      <w:r>
+        <w:t>SKRUM Meeting</w:t>
+      </w:r>
+    </w:p>
+    <w:p>
+      <w:pPr>
+        <w:jc w:val="center"/>
+      </w:pPr>
+      <w:r>
+        <w:t>March 4th</w:t>
+      </w:r>
+    </w:p>
+    <w:p>
+      <w:pPr>
+        <w:rPr>
+          <w:u w:val="single"/>
+        </w:rPr>
+      </w:pPr>
+      <w:r>
+        <w:rPr>
+          <w:u w:val="single"/>
+        </w:rPr>
         <w:t>What did you complete since the last meeting?</w:t>
       </w:r>
     </w:p>
@@ -25,6 +49,17 @@
         <w:tab/>
       </w:r>
       <w:r>
+        <w:t xml:space="preserve">Many user stories / scenarios, updates, finalized, updated them all to the </w:t>
+      </w:r>
+      <w:proofErr w:type="spellStart"/>
+      <w:r>
+        <w:t>Github</w:t>
+      </w:r>
+      <w:proofErr w:type="spellEnd"/>
+      <w:r>
+        <w:t xml:space="preserve">, completed Dataflow UML  </w:t>
+      </w:r>
+      <w:r>
         <w:tab/>
       </w:r>
       <w:r>
@@ -67,7 +102,7 @@
       </w:r>
       <w:proofErr w:type="gramEnd"/>
       <w:r>
-        <w:tab/>
+        <w:t xml:space="preserve"> User stories, MCV UML diagram</w:t>
       </w:r>
       <w:r>
         <w:tab/>
@@ -107,31 +142,10 @@
       </w:r>
       <w:proofErr w:type="gramEnd"/>
       <w:r>
-        <w:tab/>
-      </w:r>
-      <w:r>
-        <w:tab/>
-      </w:r>
-      <w:r>
-        <w:tab/>
-      </w:r>
-      <w:r>
-        <w:tab/>
-      </w:r>
-      <w:r>
-        <w:tab/>
-      </w:r>
-      <w:r>
-        <w:tab/>
-      </w:r>
-      <w:r>
-        <w:tab/>
-      </w:r>
-      <w:r>
-        <w:tab/>
-      </w:r>
-      <w:r>
-        <w:tab/>
+        <w:t xml:space="preserve"> </w:t>
+      </w:r>
+      <w:r>
+        <w:t>Mock up drawings, Trello storyboard creation, 5x user stories and scenarios</w:t>
       </w:r>
       <w:r>
         <w:tab/>
@@ -150,38 +164,46 @@
       </w:r>
       <w:proofErr w:type="gramEnd"/>
       <w:r>
-        <w:tab/>
-      </w:r>
-      <w:r>
-        <w:tab/>
-      </w:r>
-      <w:r>
-        <w:tab/>
-      </w:r>
-      <w:r>
-        <w:tab/>
-      </w:r>
-      <w:r>
-        <w:tab/>
-      </w:r>
-      <w:r>
-        <w:tab/>
-      </w:r>
-      <w:r>
-        <w:tab/>
-      </w:r>
-      <w:r>
-        <w:tab/>
-      </w:r>
-      <w:r>
-        <w:tab/>
-      </w:r>
-    </w:p>
-    <w:p>
-      <w:r>
+        <w:t xml:space="preserve"> </w:t>
+      </w:r>
+      <w:r>
+        <w:t>10+ user stories/scenarios, Class UML Diagram</w:t>
+      </w:r>
+      <w:r>
+        <w:tab/>
+      </w:r>
+      <w:r>
+        <w:tab/>
+      </w:r>
+      <w:r>
+        <w:tab/>
+      </w:r>
+      <w:r>
+        <w:tab/>
+      </w:r>
+      <w:r>
+        <w:tab/>
+      </w:r>
+      <w:r>
+        <w:tab/>
+      </w:r>
+    </w:p>
+    <w:p>
+      <w:pPr>
+        <w:rPr>
+          <w:u w:val="single"/>
+        </w:rPr>
+      </w:pPr>
+      <w:r>
+        <w:rPr>
+          <w:u w:val="single"/>
+        </w:rPr>
         <w:t>What will you accomplish before the next meeting?</w:t>
       </w:r>
       <w:r>
+        <w:rPr>
+          <w:u w:val="single"/>
+        </w:rPr>
         <w:tab/>
       </w:r>
     </w:p>
@@ -203,6 +225,9 @@
         <w:tab/>
       </w:r>
       <w:r>
+        <w:t>Updating user stories</w:t>
+      </w:r>
+      <w:r>
         <w:tab/>
       </w:r>
       <w:r>
@@ -245,6 +270,12 @@
       </w:r>
       <w:proofErr w:type="gramEnd"/>
       <w:r>
+        <w:t xml:space="preserve"> </w:t>
+      </w:r>
+      <w:r>
+        <w:t>Updating user stories</w:t>
+      </w:r>
+      <w:r>
         <w:tab/>
       </w:r>
       <w:r>
@@ -285,7 +316,7 @@
       </w:r>
       <w:proofErr w:type="gramEnd"/>
       <w:r>
-        <w:tab/>
+        <w:t xml:space="preserve"> Trello update</w:t>
       </w:r>
       <w:r>
         <w:tab/>
@@ -328,35 +359,43 @@
         <w:tab/>
       </w:r>
       <w:r>
-        <w:tab/>
-      </w:r>
-      <w:r>
-        <w:tab/>
-      </w:r>
-      <w:r>
-        <w:tab/>
-      </w:r>
-      <w:r>
-        <w:tab/>
-      </w:r>
-      <w:r>
-        <w:tab/>
-      </w:r>
-      <w:r>
-        <w:tab/>
-      </w:r>
-      <w:r>
-        <w:tab/>
-      </w:r>
-      <w:r>
-        <w:tab/>
-      </w:r>
-      <w:r>
-        <w:tab/>
-      </w:r>
-    </w:p>
-    <w:p>
-      <w:r>
+        <w:t>Updating user stories</w:t>
+      </w:r>
+      <w:r>
+        <w:t>,</w:t>
+      </w:r>
+      <w:r>
+        <w:t xml:space="preserve"> delegate project areas for coding</w:t>
+      </w:r>
+      <w:r>
+        <w:tab/>
+      </w:r>
+      <w:r>
+        <w:tab/>
+      </w:r>
+      <w:r>
+        <w:tab/>
+      </w:r>
+      <w:r>
+        <w:tab/>
+      </w:r>
+      <w:r>
+        <w:tab/>
+      </w:r>
+      <w:r>
+        <w:tab/>
+      </w:r>
+    </w:p>
+    <w:p>
+      <w:pPr>
+        <w:rPr>
+          <w:u w:val="single"/>
+        </w:rPr>
+      </w:pPr>
+      <w:r>
+        <w:rPr>
+          <w:u w:val="single"/>
+        </w:rPr>
         <w:t>Do you have anything that's getting in the way of doing your work?</w:t>
       </w:r>
     </w:p>
@@ -375,10 +414,7 @@
       </w:r>
       <w:proofErr w:type="gramEnd"/>
       <w:r>
-        <w:tab/>
-      </w:r>
-      <w:r>
-        <w:tab/>
+        <w:t xml:space="preserve"> Midterms and Spring Break</w:t>
       </w:r>
       <w:r>
         <w:tab/>
@@ -423,16 +459,408 @@
         <w:tab/>
       </w:r>
       <w:r>
-        <w:tab/>
-      </w:r>
-      <w:r>
-        <w:tab/>
-      </w:r>
-      <w:r>
-        <w:tab/>
-      </w:r>
+        <w:t>Midterms and Spring Break</w:t>
+      </w:r>
+      <w:r>
+        <w:tab/>
+      </w:r>
+      <w:r>
+        <w:tab/>
+      </w:r>
+      <w:r>
+        <w:tab/>
+      </w:r>
+      <w:r>
+        <w:tab/>
+      </w:r>
+      <w:r>
+        <w:tab/>
+      </w:r>
+      <w:r>
+        <w:tab/>
+      </w:r>
+      <w:r>
+        <w:tab/>
+      </w:r>
+      <w:r>
+        <w:tab/>
+      </w:r>
+    </w:p>
+    <w:p>
+      <w:r>
+        <w:t xml:space="preserve">Avery </w:t>
+      </w:r>
+      <w:proofErr w:type="gramStart"/>
+      <w:r>
+        <w:t>Rector</w:t>
+      </w:r>
+      <w:r>
+        <w:t xml:space="preserve"> :</w:t>
+      </w:r>
+      <w:proofErr w:type="gramEnd"/>
+      <w:r>
+        <w:tab/>
+      </w:r>
+      <w:r>
+        <w:t>Midterms and Spring Break</w:t>
+      </w:r>
+      <w:r>
+        <w:tab/>
+      </w:r>
+      <w:r>
+        <w:tab/>
+      </w:r>
+      <w:r>
+        <w:tab/>
+      </w:r>
+      <w:r>
+        <w:tab/>
+      </w:r>
+      <w:r>
+        <w:tab/>
+      </w:r>
+      <w:r>
+        <w:tab/>
+      </w:r>
+      <w:r>
+        <w:tab/>
+      </w:r>
+      <w:r>
+        <w:tab/>
+      </w:r>
+    </w:p>
+    <w:p>
+      <w:r>
+        <w:t xml:space="preserve">Peter </w:t>
+      </w:r>
+      <w:proofErr w:type="gramStart"/>
+      <w:r>
+        <w:t>George</w:t>
+      </w:r>
+      <w:r>
+        <w:t xml:space="preserve"> :</w:t>
+      </w:r>
+      <w:proofErr w:type="gramEnd"/>
+      <w:r>
+        <w:tab/>
+      </w:r>
+      <w:r>
+        <w:t>Midterms and Spring Break</w:t>
+      </w:r>
+      <w:r>
+        <w:tab/>
+      </w:r>
+      <w:r>
+        <w:tab/>
+      </w:r>
+      <w:r>
+        <w:tab/>
+      </w:r>
+      <w:r>
+        <w:tab/>
+      </w:r>
+      <w:r>
+        <w:tab/>
+      </w:r>
+      <w:r>
+        <w:tab/>
+      </w:r>
+      <w:r>
+        <w:tab/>
+      </w:r>
+      <w:r>
+        <w:tab/>
+      </w:r>
+    </w:p>
+    <w:p>
+      <w:pPr>
+        <w:rPr>
+          <w:u w:val="single"/>
+        </w:rPr>
+      </w:pPr>
+      <w:r>
+        <w:rPr>
+          <w:u w:val="single"/>
+        </w:rPr>
+        <w:t>What insights have you made?</w:t>
+      </w:r>
+      <w:r>
+        <w:rPr>
+          <w:u w:val="single"/>
+        </w:rPr>
+        <w:tab/>
+      </w:r>
+    </w:p>
+    <w:p>
+      <w:r>
+        <w:t xml:space="preserve">Bryan </w:t>
+      </w:r>
+      <w:proofErr w:type="spellStart"/>
+      <w:proofErr w:type="gramStart"/>
+      <w:r>
+        <w:t>Hilldrup</w:t>
+      </w:r>
+      <w:proofErr w:type="spellEnd"/>
+      <w:r>
+        <w:t xml:space="preserve"> :</w:t>
+      </w:r>
+      <w:proofErr w:type="gramEnd"/>
+      <w:r>
+        <w:tab/>
+      </w:r>
+      <w:r>
+        <w:t>“</w:t>
+      </w:r>
+      <w:r>
+        <w:t>Check formatting for things before writing them to avoid double working</w:t>
+      </w:r>
+      <w:r>
+        <w:t>”</w:t>
+      </w:r>
+      <w:r>
+        <w:tab/>
+      </w:r>
+      <w:r>
+        <w:tab/>
+      </w:r>
+    </w:p>
+    <w:p>
+      <w:r>
+        <w:t xml:space="preserve">Paul </w:t>
+      </w:r>
+      <w:proofErr w:type="spellStart"/>
+      <w:proofErr w:type="gramStart"/>
+      <w:r>
+        <w:t>Guller</w:t>
+      </w:r>
+      <w:proofErr w:type="spellEnd"/>
+      <w:r>
+        <w:t xml:space="preserve"> :</w:t>
+      </w:r>
+      <w:proofErr w:type="gramEnd"/>
+      <w:r>
+        <w:tab/>
+      </w:r>
+      <w:r>
+        <w:t>“</w:t>
+      </w:r>
+      <w:r>
+        <w:t>Less procrastination</w:t>
+      </w:r>
+      <w:r>
+        <w:t>”</w:t>
+      </w:r>
+      <w:r>
+        <w:tab/>
+      </w:r>
+      <w:r>
+        <w:tab/>
+      </w:r>
+      <w:r>
+        <w:tab/>
+      </w:r>
+      <w:r>
+        <w:tab/>
+      </w:r>
+      <w:r>
+        <w:tab/>
+      </w:r>
+      <w:r>
+        <w:tab/>
+      </w:r>
+      <w:r>
+        <w:tab/>
+      </w:r>
+      <w:r>
+        <w:tab/>
+      </w:r>
+    </w:p>
+    <w:p>
+      <w:r>
+        <w:t xml:space="preserve">Avery </w:t>
+      </w:r>
+      <w:proofErr w:type="gramStart"/>
+      <w:r>
+        <w:t>Rector</w:t>
+      </w:r>
+      <w:r>
+        <w:t xml:space="preserve"> :</w:t>
+      </w:r>
+      <w:proofErr w:type="gramEnd"/>
+      <w:r>
+        <w:tab/>
+      </w:r>
+      <w:r>
+        <w:t>“</w:t>
+      </w:r>
+      <w:r>
+        <w:t>Look for information before doing something</w:t>
+      </w:r>
+      <w:r>
+        <w:t>”</w:t>
+      </w:r>
+      <w:r>
+        <w:tab/>
+      </w:r>
+      <w:r>
+        <w:tab/>
+      </w:r>
+      <w:r>
+        <w:tab/>
+      </w:r>
+      <w:r>
+        <w:tab/>
+      </w:r>
+      <w:r>
+        <w:tab/>
+      </w:r>
+      <w:r>
+        <w:tab/>
+      </w:r>
+    </w:p>
+    <w:p>
+      <w:r>
+        <w:t xml:space="preserve">Peter </w:t>
+      </w:r>
+      <w:proofErr w:type="gramStart"/>
+      <w:r>
+        <w:t>George</w:t>
+      </w:r>
+      <w:r>
+        <w:t xml:space="preserve"> :</w:t>
+      </w:r>
+      <w:proofErr w:type="gramEnd"/>
+      <w:r>
+        <w:tab/>
+      </w:r>
+      <w:r>
+        <w:t>“</w:t>
+      </w:r>
+      <w:r>
+        <w:t>Check formatting for things before writing them to avoid double working</w:t>
+      </w:r>
+      <w:r>
+        <w:t>”</w:t>
+      </w:r>
+      <w:r>
+        <w:tab/>
+      </w:r>
+      <w:r>
+        <w:tab/>
+      </w:r>
+    </w:p>
+    <w:p>
+      <w:pPr>
+        <w:rPr>
+          <w:u w:val="single"/>
+        </w:rPr>
+      </w:pPr>
       <w:bookmarkStart w:id="0" w:name="_GoBack"/>
-      <w:bookmarkEnd w:id="0"/>
+      <w:r>
+        <w:rPr>
+          <w:u w:val="single"/>
+        </w:rPr>
+        <w:t xml:space="preserve">Do any changes to the project need to be made </w:t>
+      </w:r>
+      <w:proofErr w:type="gramStart"/>
+      <w:r>
+        <w:rPr>
+          <w:u w:val="single"/>
+        </w:rPr>
+        <w:t>as a result of</w:t>
+      </w:r>
+      <w:proofErr w:type="gramEnd"/>
+      <w:r>
+        <w:rPr>
+          <w:u w:val="single"/>
+        </w:rPr>
+        <w:t xml:space="preserve"> your work?</w:t>
+      </w:r>
+      <w:r>
+        <w:rPr>
+          <w:u w:val="single"/>
+        </w:rPr>
+        <w:tab/>
+      </w:r>
+    </w:p>
+    <w:bookmarkEnd w:id="0"/>
+    <w:p>
+      <w:r>
+        <w:t xml:space="preserve">Bryan </w:t>
+      </w:r>
+      <w:proofErr w:type="spellStart"/>
+      <w:proofErr w:type="gramStart"/>
+      <w:r>
+        <w:t>Hilldrup</w:t>
+      </w:r>
+      <w:proofErr w:type="spellEnd"/>
+      <w:r>
+        <w:t xml:space="preserve"> :</w:t>
+      </w:r>
+      <w:proofErr w:type="gramEnd"/>
+      <w:r>
+        <w:tab/>
+      </w:r>
+      <w:r>
+        <w:t>Not at this time</w:t>
+      </w:r>
+      <w:r>
+        <w:tab/>
+      </w:r>
+      <w:r>
+        <w:tab/>
+      </w:r>
+      <w:r>
+        <w:tab/>
+      </w:r>
+      <w:r>
+        <w:tab/>
+      </w:r>
+      <w:r>
+        <w:tab/>
+      </w:r>
+      <w:r>
+        <w:tab/>
+      </w:r>
+      <w:r>
+        <w:tab/>
+      </w:r>
+      <w:r>
+        <w:tab/>
+      </w:r>
+      <w:r>
+        <w:tab/>
+      </w:r>
+    </w:p>
+    <w:p>
+      <w:r>
+        <w:t xml:space="preserve">Paul </w:t>
+      </w:r>
+      <w:proofErr w:type="spellStart"/>
+      <w:proofErr w:type="gramStart"/>
+      <w:r>
+        <w:t>Guller</w:t>
+      </w:r>
+      <w:proofErr w:type="spellEnd"/>
+      <w:r>
+        <w:t xml:space="preserve"> :</w:t>
+      </w:r>
+      <w:proofErr w:type="gramEnd"/>
+      <w:r>
+        <w:tab/>
+      </w:r>
+      <w:r>
+        <w:t>Not at this time</w:t>
+      </w:r>
+      <w:r>
+        <w:tab/>
+      </w:r>
+      <w:r>
+        <w:tab/>
+      </w:r>
+      <w:r>
+        <w:tab/>
+      </w:r>
       <w:r>
         <w:tab/>
       </w:r>
@@ -465,6 +893,9 @@
         <w:tab/>
       </w:r>
       <w:r>
+        <w:t>Not at this time</w:t>
+      </w:r>
+      <w:r>
         <w:tab/>
       </w:r>
       <w:r>
@@ -508,371 +939,7 @@
         <w:tab/>
       </w:r>
       <w:r>
-        <w:tab/>
-      </w:r>
-      <w:r>
-        <w:tab/>
-      </w:r>
-      <w:r>
-        <w:tab/>
-      </w:r>
-      <w:r>
-        <w:tab/>
-      </w:r>
-      <w:r>
-        <w:tab/>
-      </w:r>
-      <w:r>
-        <w:tab/>
-      </w:r>
-      <w:r>
-        <w:tab/>
-      </w:r>
-      <w:r>
-        <w:tab/>
-      </w:r>
-      <w:r>
-        <w:tab/>
-      </w:r>
-    </w:p>
-    <w:p>
-      <w:r>
-        <w:t>What insights have you made?</w:t>
-      </w:r>
-      <w:r>
-        <w:tab/>
-      </w:r>
-    </w:p>
-    <w:p>
-      <w:r>
-        <w:t xml:space="preserve">Bryan </w:t>
-      </w:r>
-      <w:proofErr w:type="spellStart"/>
-      <w:proofErr w:type="gramStart"/>
-      <w:r>
-        <w:t>Hilldrup</w:t>
-      </w:r>
-      <w:proofErr w:type="spellEnd"/>
-      <w:r>
-        <w:t xml:space="preserve"> :</w:t>
-      </w:r>
-      <w:proofErr w:type="gramEnd"/>
-      <w:r>
-        <w:tab/>
-      </w:r>
-      <w:r>
-        <w:tab/>
-      </w:r>
-      <w:r>
-        <w:tab/>
-      </w:r>
-      <w:r>
-        <w:tab/>
-      </w:r>
-      <w:r>
-        <w:tab/>
-      </w:r>
-      <w:r>
-        <w:tab/>
-      </w:r>
-      <w:r>
-        <w:tab/>
-      </w:r>
-      <w:r>
-        <w:tab/>
-      </w:r>
-      <w:r>
-        <w:tab/>
-      </w:r>
-      <w:r>
-        <w:tab/>
-      </w:r>
-    </w:p>
-    <w:p>
-      <w:r>
-        <w:t xml:space="preserve">Paul </w:t>
-      </w:r>
-      <w:proofErr w:type="spellStart"/>
-      <w:proofErr w:type="gramStart"/>
-      <w:r>
-        <w:t>Guller</w:t>
-      </w:r>
-      <w:proofErr w:type="spellEnd"/>
-      <w:r>
-        <w:t xml:space="preserve"> :</w:t>
-      </w:r>
-      <w:proofErr w:type="gramEnd"/>
-      <w:r>
-        <w:tab/>
-      </w:r>
-      <w:r>
-        <w:tab/>
-      </w:r>
-      <w:r>
-        <w:tab/>
-      </w:r>
-      <w:r>
-        <w:tab/>
-      </w:r>
-      <w:r>
-        <w:tab/>
-      </w:r>
-      <w:r>
-        <w:tab/>
-      </w:r>
-      <w:r>
-        <w:tab/>
-      </w:r>
-      <w:r>
-        <w:tab/>
-      </w:r>
-      <w:r>
-        <w:tab/>
-      </w:r>
-    </w:p>
-    <w:p>
-      <w:r>
-        <w:t xml:space="preserve">Avery </w:t>
-      </w:r>
-      <w:proofErr w:type="gramStart"/>
-      <w:r>
-        <w:t>Rector</w:t>
-      </w:r>
-      <w:r>
-        <w:t xml:space="preserve"> :</w:t>
-      </w:r>
-      <w:proofErr w:type="gramEnd"/>
-      <w:r>
-        <w:tab/>
-      </w:r>
-      <w:r>
-        <w:tab/>
-      </w:r>
-      <w:r>
-        <w:tab/>
-      </w:r>
-      <w:r>
-        <w:tab/>
-      </w:r>
-      <w:r>
-        <w:tab/>
-      </w:r>
-      <w:r>
-        <w:tab/>
-      </w:r>
-      <w:r>
-        <w:tab/>
-      </w:r>
-      <w:r>
-        <w:tab/>
-      </w:r>
-      <w:r>
-        <w:tab/>
-      </w:r>
-      <w:r>
-        <w:tab/>
-      </w:r>
-    </w:p>
-    <w:p>
-      <w:r>
-        <w:t xml:space="preserve">Peter </w:t>
-      </w:r>
-      <w:proofErr w:type="gramStart"/>
-      <w:r>
-        <w:t>George</w:t>
-      </w:r>
-      <w:r>
-        <w:t xml:space="preserve"> :</w:t>
-      </w:r>
-      <w:proofErr w:type="gramEnd"/>
-      <w:r>
-        <w:tab/>
-      </w:r>
-      <w:r>
-        <w:tab/>
-      </w:r>
-      <w:r>
-        <w:tab/>
-      </w:r>
-      <w:r>
-        <w:tab/>
-      </w:r>
-      <w:r>
-        <w:tab/>
-      </w:r>
-      <w:r>
-        <w:tab/>
-      </w:r>
-      <w:r>
-        <w:tab/>
-      </w:r>
-      <w:r>
-        <w:tab/>
-      </w:r>
-      <w:r>
-        <w:tab/>
-      </w:r>
-    </w:p>
-    <w:p>
-      <w:r>
-        <w:t xml:space="preserve">Do any changes to the project need to be made </w:t>
-      </w:r>
-      <w:proofErr w:type="gramStart"/>
-      <w:r>
-        <w:t>as a result of</w:t>
-      </w:r>
-      <w:proofErr w:type="gramEnd"/>
-      <w:r>
-        <w:t xml:space="preserve"> your work?</w:t>
-      </w:r>
-      <w:r>
-        <w:tab/>
-      </w:r>
-    </w:p>
-    <w:p>
-      <w:r>
-        <w:t xml:space="preserve">Bryan </w:t>
-      </w:r>
-      <w:proofErr w:type="spellStart"/>
-      <w:proofErr w:type="gramStart"/>
-      <w:r>
-        <w:t>Hilldrup</w:t>
-      </w:r>
-      <w:proofErr w:type="spellEnd"/>
-      <w:r>
-        <w:t xml:space="preserve"> :</w:t>
-      </w:r>
-      <w:proofErr w:type="gramEnd"/>
-      <w:r>
-        <w:tab/>
-      </w:r>
-      <w:r>
-        <w:tab/>
-      </w:r>
-      <w:r>
-        <w:tab/>
-      </w:r>
-      <w:r>
-        <w:tab/>
-      </w:r>
-      <w:r>
-        <w:tab/>
-      </w:r>
-      <w:r>
-        <w:tab/>
-      </w:r>
-      <w:r>
-        <w:tab/>
-      </w:r>
-      <w:r>
-        <w:tab/>
-      </w:r>
-      <w:r>
-        <w:tab/>
-      </w:r>
-      <w:r>
-        <w:tab/>
-      </w:r>
-    </w:p>
-    <w:p>
-      <w:r>
-        <w:t xml:space="preserve">Paul </w:t>
-      </w:r>
-      <w:proofErr w:type="spellStart"/>
-      <w:proofErr w:type="gramStart"/>
-      <w:r>
-        <w:t>Guller</w:t>
-      </w:r>
-      <w:proofErr w:type="spellEnd"/>
-      <w:r>
-        <w:t xml:space="preserve"> :</w:t>
-      </w:r>
-      <w:proofErr w:type="gramEnd"/>
-      <w:r>
-        <w:tab/>
-      </w:r>
-      <w:r>
-        <w:tab/>
-      </w:r>
-      <w:r>
-        <w:tab/>
-      </w:r>
-      <w:r>
-        <w:tab/>
-      </w:r>
-      <w:r>
-        <w:tab/>
-      </w:r>
-      <w:r>
-        <w:tab/>
-      </w:r>
-      <w:r>
-        <w:tab/>
-      </w:r>
-      <w:r>
-        <w:tab/>
-      </w:r>
-      <w:r>
-        <w:tab/>
-      </w:r>
-    </w:p>
-    <w:p>
-      <w:r>
-        <w:t xml:space="preserve">Avery </w:t>
-      </w:r>
-      <w:proofErr w:type="gramStart"/>
-      <w:r>
-        <w:t>Rector</w:t>
-      </w:r>
-      <w:r>
-        <w:t xml:space="preserve"> :</w:t>
-      </w:r>
-      <w:proofErr w:type="gramEnd"/>
-      <w:r>
-        <w:tab/>
-      </w:r>
-      <w:r>
-        <w:tab/>
-      </w:r>
-      <w:r>
-        <w:tab/>
-      </w:r>
-      <w:r>
-        <w:tab/>
-      </w:r>
-      <w:r>
-        <w:tab/>
-      </w:r>
-      <w:r>
-        <w:tab/>
-      </w:r>
-      <w:r>
-        <w:tab/>
-      </w:r>
-      <w:r>
-        <w:tab/>
-      </w:r>
-      <w:r>
-        <w:tab/>
-      </w:r>
-      <w:r>
-        <w:tab/>
-      </w:r>
-    </w:p>
-    <w:p>
-      <w:r>
-        <w:t xml:space="preserve">Peter </w:t>
-      </w:r>
-      <w:proofErr w:type="gramStart"/>
-      <w:r>
-        <w:t>George</w:t>
-      </w:r>
-      <w:r>
-        <w:t xml:space="preserve"> :</w:t>
-      </w:r>
-      <w:proofErr w:type="gramEnd"/>
-      <w:r>
-        <w:tab/>
+        <w:t>Not at this time</w:t>
       </w:r>
       <w:r>
         <w:tab/>

</xml_diff>